<commit_message>
Changes at 01 Analyse and 02 Zeitplanung
</commit_message>
<xml_diff>
--- a/documents/01 Analyse (SRS).docx
+++ b/documents/01 Analyse (SRS).docx
@@ -392,7 +392,7 @@
                 <w:sz w:val="22"/>
                 <w:szCs w:val="22"/>
               </w:rPr>
-              <w:t>28. November 2016</w:t>
+              <w:t>1. Dezember 2016</w:t>
             </w:r>
             <w:r>
               <w:rPr>
@@ -2103,6 +2103,13 @@
                 <w:szCs w:val="22"/>
               </w:rPr>
             </w:pPr>
+            <w:r>
+              <w:rPr>
+                <w:sz w:val="22"/>
+                <w:szCs w:val="22"/>
+              </w:rPr>
+              <w:t>02.12.2016</w:t>
+            </w:r>
           </w:p>
         </w:tc>
         <w:tc>
@@ -2117,6 +2124,29 @@
                 <w:szCs w:val="22"/>
               </w:rPr>
             </w:pPr>
+            <w:r>
+              <w:rPr>
+                <w:sz w:val="22"/>
+                <w:szCs w:val="22"/>
+              </w:rPr>
+              <w:t xml:space="preserve">Donato </w:t>
+            </w:r>
+            <w:proofErr w:type="spellStart"/>
+            <w:r>
+              <w:rPr>
+                <w:sz w:val="22"/>
+                <w:szCs w:val="22"/>
+              </w:rPr>
+              <w:t>Wolfisberg</w:t>
+            </w:r>
+            <w:proofErr w:type="spellEnd"/>
+            <w:r>
+              <w:rPr>
+                <w:sz w:val="22"/>
+                <w:szCs w:val="22"/>
+              </w:rPr>
+              <w:t>, Jonas Koller</w:t>
+            </w:r>
           </w:p>
         </w:tc>
         <w:tc>
@@ -2131,6 +2161,13 @@
                 <w:szCs w:val="22"/>
               </w:rPr>
             </w:pPr>
+            <w:r>
+              <w:rPr>
+                <w:sz w:val="22"/>
+                <w:szCs w:val="22"/>
+              </w:rPr>
+              <w:t>Anforderungskatalog geändert für neue Zeitplanung</w:t>
+            </w:r>
           </w:p>
         </w:tc>
       </w:tr>
@@ -3534,14 +3571,7 @@
                 <w:sz w:val="22"/>
                 <w:szCs w:val="22"/>
               </w:rPr>
-              <w:t>F.</w:t>
-            </w:r>
-            <w:r>
-              <w:rPr>
-                <w:sz w:val="22"/>
-                <w:szCs w:val="22"/>
-              </w:rPr>
-              <w:t>REQ.001</w:t>
+              <w:t>F.REQ.001</w:t>
             </w:r>
           </w:p>
         </w:tc>
@@ -3562,21 +3592,23 @@
                 <w:sz w:val="22"/>
                 <w:szCs w:val="22"/>
               </w:rPr>
-              <w:t xml:space="preserve">Als User möchte ich Menüs in meiner Gruppe eintragen können, damit diese auch zur Auswahl für den Menüplan </w:t>
+              <w:t xml:space="preserve">Als User möchte ich mich auf einer </w:t>
             </w:r>
+            <w:proofErr w:type="spellStart"/>
             <w:r>
               <w:rPr>
                 <w:sz w:val="22"/>
                 <w:szCs w:val="22"/>
               </w:rPr>
-              <w:t>stehen. [</w:t>
+              <w:t>Loginseite</w:t>
             </w:r>
+            <w:proofErr w:type="spellEnd"/>
             <w:r>
               <w:rPr>
                 <w:sz w:val="22"/>
                 <w:szCs w:val="22"/>
               </w:rPr>
-              <w:t>Z1]</w:t>
+              <w:t xml:space="preserve"> anmelden können.</w:t>
             </w:r>
           </w:p>
         </w:tc>
@@ -3622,14 +3654,7 @@
                 <w:sz w:val="22"/>
                 <w:szCs w:val="22"/>
               </w:rPr>
-              <w:t>F.</w:t>
-            </w:r>
-            <w:r>
-              <w:rPr>
-                <w:sz w:val="22"/>
-                <w:szCs w:val="22"/>
-              </w:rPr>
-              <w:t>REQ.002</w:t>
+              <w:t>F.REQ.002</w:t>
             </w:r>
           </w:p>
         </w:tc>
@@ -3650,7 +3675,266 @@
                 <w:sz w:val="22"/>
                 <w:szCs w:val="22"/>
               </w:rPr>
-              <w:t>Als User möchte ich meine Rechnungen welche ich bezahlen muss und bezahlt habe, sehen</w:t>
+              <w:t xml:space="preserve">Als User möchte ich automatisch wieder angemeldet </w:t>
+            </w:r>
+            <w:r>
+              <w:rPr>
+                <w:sz w:val="22"/>
+                <w:szCs w:val="22"/>
+              </w:rPr>
+              <w:t>werden,</w:t>
+            </w:r>
+            <w:r>
+              <w:rPr>
+                <w:sz w:val="22"/>
+                <w:szCs w:val="22"/>
+              </w:rPr>
+              <w:t xml:space="preserve"> wenn ich mich innerhalb der letzten schon angemeldet habe auf der Seite.</w:t>
+            </w:r>
+          </w:p>
+        </w:tc>
+        <w:tc>
+          <w:tcPr>
+            <w:tcW w:w="708" w:type="dxa"/>
+            <w:shd w:val="clear" w:color="auto" w:fill="9CC2E5" w:themeFill="accent1" w:themeFillTint="99"/>
+          </w:tcPr>
+          <w:p>
+            <w:pPr>
+              <w:spacing w:after="240"/>
+              <w:jc w:val="center"/>
+              <w:rPr>
+                <w:sz w:val="22"/>
+                <w:szCs w:val="22"/>
+              </w:rPr>
+            </w:pPr>
+            <w:r>
+              <w:rPr>
+                <w:sz w:val="22"/>
+                <w:szCs w:val="22"/>
+              </w:rPr>
+              <w:t>1</w:t>
+            </w:r>
+          </w:p>
+        </w:tc>
+      </w:tr>
+      <w:tr>
+        <w:tc>
+          <w:tcPr>
+            <w:tcW w:w="1625" w:type="dxa"/>
+          </w:tcPr>
+          <w:p>
+            <w:pPr>
+              <w:spacing w:after="240"/>
+              <w:rPr>
+                <w:sz w:val="22"/>
+                <w:szCs w:val="22"/>
+              </w:rPr>
+            </w:pPr>
+            <w:r>
+              <w:rPr>
+                <w:sz w:val="22"/>
+                <w:szCs w:val="22"/>
+              </w:rPr>
+              <w:t>F.REQ.003</w:t>
+            </w:r>
+          </w:p>
+        </w:tc>
+        <w:tc>
+          <w:tcPr>
+            <w:tcW w:w="6242" w:type="dxa"/>
+          </w:tcPr>
+          <w:p>
+            <w:pPr>
+              <w:spacing w:after="240"/>
+              <w:rPr>
+                <w:sz w:val="22"/>
+                <w:szCs w:val="22"/>
+              </w:rPr>
+            </w:pPr>
+            <w:r>
+              <w:rPr>
+                <w:sz w:val="22"/>
+                <w:szCs w:val="22"/>
+              </w:rPr>
+              <w:t xml:space="preserve">Als User möchte ich auf eine eigene Profilseite umgeleitet werden, wenn ich mich einlogge. Auf dieser möchte ich meine </w:t>
+            </w:r>
+            <w:r>
+              <w:rPr>
+                <w:sz w:val="22"/>
+                <w:szCs w:val="22"/>
+              </w:rPr>
+              <w:lastRenderedPageBreak/>
+              <w:t xml:space="preserve">Kontaktinformationen sehen und bearbeiten können, meine Gruppen sehen und meinen Menüplan für diese Woche sehen. </w:t>
+            </w:r>
+          </w:p>
+        </w:tc>
+        <w:tc>
+          <w:tcPr>
+            <w:tcW w:w="708" w:type="dxa"/>
+            <w:shd w:val="clear" w:color="auto" w:fill="9CC2E5" w:themeFill="accent1" w:themeFillTint="99"/>
+          </w:tcPr>
+          <w:p>
+            <w:pPr>
+              <w:spacing w:after="240"/>
+              <w:jc w:val="center"/>
+              <w:rPr>
+                <w:sz w:val="22"/>
+                <w:szCs w:val="22"/>
+              </w:rPr>
+            </w:pPr>
+            <w:r>
+              <w:rPr>
+                <w:sz w:val="22"/>
+                <w:szCs w:val="22"/>
+              </w:rPr>
+              <w:lastRenderedPageBreak/>
+              <w:t>1</w:t>
+            </w:r>
+          </w:p>
+        </w:tc>
+      </w:tr>
+      <w:tr>
+        <w:tc>
+          <w:tcPr>
+            <w:tcW w:w="1625" w:type="dxa"/>
+          </w:tcPr>
+          <w:p>
+            <w:pPr>
+              <w:spacing w:after="240"/>
+              <w:rPr>
+                <w:sz w:val="22"/>
+                <w:szCs w:val="22"/>
+              </w:rPr>
+            </w:pPr>
+            <w:r>
+              <w:rPr>
+                <w:sz w:val="22"/>
+                <w:szCs w:val="22"/>
+              </w:rPr>
+              <w:t>F.REQ.004</w:t>
+            </w:r>
+          </w:p>
+        </w:tc>
+        <w:tc>
+          <w:tcPr>
+            <w:tcW w:w="6242" w:type="dxa"/>
+          </w:tcPr>
+          <w:p>
+            <w:pPr>
+              <w:spacing w:after="240"/>
+              <w:rPr>
+                <w:sz w:val="22"/>
+                <w:szCs w:val="22"/>
+              </w:rPr>
+            </w:pPr>
+            <w:r>
+              <w:rPr>
+                <w:sz w:val="22"/>
+                <w:szCs w:val="22"/>
+              </w:rPr>
+              <w:t>Als User möchte ich auf einer Seite meine Gruppen verwalten können.</w:t>
+            </w:r>
+          </w:p>
+        </w:tc>
+        <w:tc>
+          <w:tcPr>
+            <w:tcW w:w="708" w:type="dxa"/>
+            <w:shd w:val="clear" w:color="auto" w:fill="9CC2E5" w:themeFill="accent1" w:themeFillTint="99"/>
+          </w:tcPr>
+          <w:p>
+            <w:pPr>
+              <w:spacing w:after="240"/>
+              <w:jc w:val="center"/>
+              <w:rPr>
+                <w:sz w:val="22"/>
+                <w:szCs w:val="22"/>
+              </w:rPr>
+            </w:pPr>
+            <w:r>
+              <w:rPr>
+                <w:sz w:val="22"/>
+                <w:szCs w:val="22"/>
+              </w:rPr>
+              <w:t>1</w:t>
+            </w:r>
+          </w:p>
+        </w:tc>
+      </w:tr>
+      <w:tr>
+        <w:tc>
+          <w:tcPr>
+            <w:tcW w:w="1625" w:type="dxa"/>
+          </w:tcPr>
+          <w:p>
+            <w:pPr>
+              <w:spacing w:after="240"/>
+              <w:rPr>
+                <w:sz w:val="22"/>
+                <w:szCs w:val="22"/>
+              </w:rPr>
+            </w:pPr>
+            <w:r>
+              <w:rPr>
+                <w:sz w:val="22"/>
+                <w:szCs w:val="22"/>
+              </w:rPr>
+              <w:t>F.</w:t>
+            </w:r>
+            <w:r>
+              <w:rPr>
+                <w:sz w:val="22"/>
+                <w:szCs w:val="22"/>
+              </w:rPr>
+              <w:t>REQ.005</w:t>
+            </w:r>
+          </w:p>
+        </w:tc>
+        <w:tc>
+          <w:tcPr>
+            <w:tcW w:w="6242" w:type="dxa"/>
+          </w:tcPr>
+          <w:p>
+            <w:pPr>
+              <w:spacing w:after="240"/>
+              <w:rPr>
+                <w:sz w:val="22"/>
+                <w:szCs w:val="22"/>
+              </w:rPr>
+            </w:pPr>
+            <w:r>
+              <w:rPr>
+                <w:sz w:val="22"/>
+                <w:szCs w:val="22"/>
+              </w:rPr>
+              <w:t xml:space="preserve">Als </w:t>
+            </w:r>
+            <w:r>
+              <w:rPr>
+                <w:sz w:val="22"/>
+                <w:szCs w:val="22"/>
+              </w:rPr>
+              <w:t xml:space="preserve">User möchte ich neue Menüs erfassen können und mit </w:t>
+            </w:r>
+            <w:r>
+              <w:rPr>
+                <w:sz w:val="22"/>
+                <w:szCs w:val="22"/>
+              </w:rPr>
+              <w:t>meinen Gruppen</w:t>
+            </w:r>
+            <w:r>
+              <w:rPr>
+                <w:sz w:val="22"/>
+                <w:szCs w:val="22"/>
+              </w:rPr>
+              <w:t xml:space="preserve"> teilen</w:t>
+            </w:r>
+            <w:r>
+              <w:rPr>
+                <w:sz w:val="22"/>
+                <w:szCs w:val="22"/>
+              </w:rPr>
+              <w:t xml:space="preserve"> können</w:t>
             </w:r>
             <w:r>
               <w:rPr>
@@ -3703,14 +3987,7 @@
                 <w:sz w:val="22"/>
                 <w:szCs w:val="22"/>
               </w:rPr>
-              <w:t>F.</w:t>
-            </w:r>
-            <w:r>
-              <w:rPr>
-                <w:sz w:val="22"/>
-                <w:szCs w:val="22"/>
-              </w:rPr>
-              <w:t>REQ.003</w:t>
+              <w:t>F.REQ.006</w:t>
             </w:r>
           </w:p>
         </w:tc>
@@ -3731,28 +4008,7 @@
                 <w:sz w:val="22"/>
                 <w:szCs w:val="22"/>
               </w:rPr>
-              <w:t xml:space="preserve">Als User möchte </w:t>
-            </w:r>
-            <w:r>
-              <w:rPr>
-                <w:sz w:val="22"/>
-                <w:szCs w:val="22"/>
-              </w:rPr>
-              <w:t xml:space="preserve">ich </w:t>
-            </w:r>
-            <w:r>
-              <w:rPr>
-                <w:sz w:val="22"/>
-                <w:szCs w:val="22"/>
-              </w:rPr>
-              <w:t>eine Rechnung erstellen können</w:t>
-            </w:r>
-            <w:r>
-              <w:rPr>
-                <w:sz w:val="22"/>
-                <w:szCs w:val="22"/>
-              </w:rPr>
-              <w:t>.</w:t>
+              <w:t>Als User möchte ich einen Wochen-Menüplan für meine Gruppen ansehen können.</w:t>
             </w:r>
           </w:p>
         </w:tc>
@@ -3798,7 +4054,6 @@
                 <w:sz w:val="22"/>
                 <w:szCs w:val="22"/>
               </w:rPr>
-              <w:lastRenderedPageBreak/>
               <w:t>F.</w:t>
             </w:r>
             <w:r>
@@ -3806,7 +4061,7 @@
                 <w:sz w:val="22"/>
                 <w:szCs w:val="22"/>
               </w:rPr>
-              <w:t>REQ.004</w:t>
+              <w:t>REQ.007</w:t>
             </w:r>
           </w:p>
         </w:tc>
@@ -3827,14 +4082,321 @@
                 <w:sz w:val="22"/>
                 <w:szCs w:val="22"/>
               </w:rPr>
-              <w:t>Als Nutzer möchte ich mir den Menüplan anzeigen lassen können</w:t>
+              <w:t>Als User möchte ich meine Rechnungen welche ich bezahlen muss und bezahlt habe, sehen.</w:t>
+            </w:r>
+          </w:p>
+        </w:tc>
+        <w:tc>
+          <w:tcPr>
+            <w:tcW w:w="708" w:type="dxa"/>
+            <w:shd w:val="clear" w:color="auto" w:fill="BDD6EE" w:themeFill="accent1" w:themeFillTint="66"/>
+          </w:tcPr>
+          <w:p>
+            <w:pPr>
+              <w:spacing w:after="240"/>
+              <w:jc w:val="center"/>
+              <w:rPr>
+                <w:sz w:val="22"/>
+                <w:szCs w:val="22"/>
+              </w:rPr>
+            </w:pPr>
+            <w:r>
+              <w:rPr>
+                <w:sz w:val="22"/>
+                <w:szCs w:val="22"/>
+              </w:rPr>
+              <w:t>2</w:t>
+            </w:r>
+          </w:p>
+        </w:tc>
+      </w:tr>
+      <w:tr>
+        <w:tc>
+          <w:tcPr>
+            <w:tcW w:w="1625" w:type="dxa"/>
+          </w:tcPr>
+          <w:p>
+            <w:pPr>
+              <w:spacing w:after="240"/>
+              <w:rPr>
+                <w:sz w:val="22"/>
+                <w:szCs w:val="22"/>
+              </w:rPr>
+            </w:pPr>
+            <w:r>
+              <w:rPr>
+                <w:sz w:val="22"/>
+                <w:szCs w:val="22"/>
+              </w:rPr>
+              <w:t>F.</w:t>
             </w:r>
             <w:r>
               <w:rPr>
                 <w:sz w:val="22"/>
                 <w:szCs w:val="22"/>
               </w:rPr>
-              <w:t>.</w:t>
+              <w:t>REQ.008</w:t>
+            </w:r>
+          </w:p>
+        </w:tc>
+        <w:tc>
+          <w:tcPr>
+            <w:tcW w:w="6242" w:type="dxa"/>
+          </w:tcPr>
+          <w:p>
+            <w:pPr>
+              <w:spacing w:after="240"/>
+              <w:rPr>
+                <w:sz w:val="22"/>
+                <w:szCs w:val="22"/>
+              </w:rPr>
+            </w:pPr>
+            <w:r>
+              <w:rPr>
+                <w:sz w:val="22"/>
+                <w:szCs w:val="22"/>
+              </w:rPr>
+              <w:t>Als User möchte ich eine Rechnung erstellen können.</w:t>
+            </w:r>
+          </w:p>
+        </w:tc>
+        <w:tc>
+          <w:tcPr>
+            <w:tcW w:w="708" w:type="dxa"/>
+            <w:shd w:val="clear" w:color="auto" w:fill="BDD6EE" w:themeFill="accent1" w:themeFillTint="66"/>
+          </w:tcPr>
+          <w:p>
+            <w:pPr>
+              <w:spacing w:after="240"/>
+              <w:jc w:val="center"/>
+              <w:rPr>
+                <w:sz w:val="22"/>
+                <w:szCs w:val="22"/>
+              </w:rPr>
+            </w:pPr>
+            <w:r>
+              <w:rPr>
+                <w:sz w:val="22"/>
+                <w:szCs w:val="22"/>
+              </w:rPr>
+              <w:t>2</w:t>
+            </w:r>
+          </w:p>
+        </w:tc>
+      </w:tr>
+      <w:tr>
+        <w:tc>
+          <w:tcPr>
+            <w:tcW w:w="1625" w:type="dxa"/>
+          </w:tcPr>
+          <w:p>
+            <w:pPr>
+              <w:spacing w:after="240"/>
+              <w:rPr>
+                <w:sz w:val="22"/>
+                <w:szCs w:val="22"/>
+              </w:rPr>
+            </w:pPr>
+            <w:r>
+              <w:rPr>
+                <w:sz w:val="22"/>
+                <w:szCs w:val="22"/>
+              </w:rPr>
+              <w:t>F.</w:t>
+            </w:r>
+            <w:r>
+              <w:rPr>
+                <w:sz w:val="22"/>
+                <w:szCs w:val="22"/>
+              </w:rPr>
+              <w:t>REQ.009</w:t>
+            </w:r>
+          </w:p>
+        </w:tc>
+        <w:tc>
+          <w:tcPr>
+            <w:tcW w:w="6242" w:type="dxa"/>
+          </w:tcPr>
+          <w:p>
+            <w:pPr>
+              <w:spacing w:after="240"/>
+              <w:rPr>
+                <w:sz w:val="22"/>
+                <w:szCs w:val="22"/>
+              </w:rPr>
+            </w:pPr>
+            <w:r>
+              <w:rPr>
+                <w:sz w:val="22"/>
+                <w:szCs w:val="22"/>
+              </w:rPr>
+              <w:t>Als Benutzer kann ich eine Gruppe erstellen.</w:t>
+            </w:r>
+          </w:p>
+        </w:tc>
+        <w:tc>
+          <w:tcPr>
+            <w:tcW w:w="708" w:type="dxa"/>
+            <w:shd w:val="clear" w:color="auto" w:fill="BDD6EE" w:themeFill="accent1" w:themeFillTint="66"/>
+          </w:tcPr>
+          <w:p>
+            <w:pPr>
+              <w:spacing w:after="240"/>
+              <w:jc w:val="center"/>
+              <w:rPr>
+                <w:sz w:val="22"/>
+                <w:szCs w:val="22"/>
+              </w:rPr>
+            </w:pPr>
+            <w:r>
+              <w:rPr>
+                <w:sz w:val="22"/>
+                <w:szCs w:val="22"/>
+              </w:rPr>
+              <w:t>2</w:t>
+            </w:r>
+          </w:p>
+        </w:tc>
+        <w:bookmarkStart w:id="25" w:name="_GoBack"/>
+        <w:bookmarkEnd w:id="25"/>
+      </w:tr>
+      <w:tr>
+        <w:tc>
+          <w:tcPr>
+            <w:tcW w:w="1625" w:type="dxa"/>
+          </w:tcPr>
+          <w:p>
+            <w:pPr>
+              <w:spacing w:after="240"/>
+              <w:rPr>
+                <w:sz w:val="22"/>
+                <w:szCs w:val="22"/>
+              </w:rPr>
+            </w:pPr>
+            <w:r>
+              <w:rPr>
+                <w:sz w:val="22"/>
+                <w:szCs w:val="22"/>
+              </w:rPr>
+              <w:t>F.</w:t>
+            </w:r>
+            <w:r>
+              <w:rPr>
+                <w:sz w:val="22"/>
+                <w:szCs w:val="22"/>
+              </w:rPr>
+              <w:t>REQ.010</w:t>
+            </w:r>
+          </w:p>
+        </w:tc>
+        <w:tc>
+          <w:tcPr>
+            <w:tcW w:w="6242" w:type="dxa"/>
+          </w:tcPr>
+          <w:p>
+            <w:pPr>
+              <w:spacing w:after="240"/>
+              <w:rPr>
+                <w:sz w:val="22"/>
+                <w:szCs w:val="22"/>
+              </w:rPr>
+            </w:pPr>
+            <w:r>
+              <w:rPr>
+                <w:sz w:val="22"/>
+                <w:szCs w:val="22"/>
+              </w:rPr>
+              <w:t>Als Nutzer möchte ich ein Menü bewerten können. [Z2]</w:t>
+            </w:r>
+          </w:p>
+        </w:tc>
+        <w:tc>
+          <w:tcPr>
+            <w:tcW w:w="708" w:type="dxa"/>
+            <w:shd w:val="clear" w:color="auto" w:fill="DEEAF6" w:themeFill="accent1" w:themeFillTint="33"/>
+          </w:tcPr>
+          <w:p>
+            <w:pPr>
+              <w:spacing w:after="240"/>
+              <w:jc w:val="center"/>
+              <w:rPr>
+                <w:sz w:val="22"/>
+                <w:szCs w:val="22"/>
+              </w:rPr>
+            </w:pPr>
+            <w:r>
+              <w:rPr>
+                <w:sz w:val="22"/>
+                <w:szCs w:val="22"/>
+              </w:rPr>
+              <w:t>3</w:t>
+            </w:r>
+          </w:p>
+        </w:tc>
+      </w:tr>
+      <w:tr>
+        <w:tc>
+          <w:tcPr>
+            <w:tcW w:w="1625" w:type="dxa"/>
+          </w:tcPr>
+          <w:p>
+            <w:pPr>
+              <w:spacing w:after="240"/>
+              <w:rPr>
+                <w:sz w:val="22"/>
+                <w:szCs w:val="22"/>
+              </w:rPr>
+            </w:pPr>
+            <w:r>
+              <w:rPr>
+                <w:sz w:val="22"/>
+                <w:szCs w:val="22"/>
+              </w:rPr>
+              <w:t>F.</w:t>
+            </w:r>
+            <w:r>
+              <w:rPr>
+                <w:sz w:val="22"/>
+                <w:szCs w:val="22"/>
+              </w:rPr>
+              <w:t>REQ.101</w:t>
+            </w:r>
+          </w:p>
+        </w:tc>
+        <w:tc>
+          <w:tcPr>
+            <w:tcW w:w="6242" w:type="dxa"/>
+          </w:tcPr>
+          <w:p>
+            <w:pPr>
+              <w:spacing w:after="240"/>
+              <w:rPr>
+                <w:sz w:val="22"/>
+                <w:szCs w:val="22"/>
+              </w:rPr>
+            </w:pPr>
+            <w:r>
+              <w:rPr>
+                <w:sz w:val="22"/>
+                <w:szCs w:val="22"/>
+              </w:rPr>
+              <w:t xml:space="preserve">Als Group </w:t>
+            </w:r>
+            <w:proofErr w:type="spellStart"/>
+            <w:r>
+              <w:rPr>
+                <w:sz w:val="22"/>
+                <w:szCs w:val="22"/>
+              </w:rPr>
+              <w:t>Owner</w:t>
+            </w:r>
+            <w:proofErr w:type="spellEnd"/>
+            <w:r>
+              <w:rPr>
+                <w:sz w:val="22"/>
+                <w:szCs w:val="22"/>
+              </w:rPr>
+              <w:t xml:space="preserve"> möchte ich der Gruppe neue Mitglieder hinzufügen können.</w:t>
             </w:r>
           </w:p>
         </w:tc>
@@ -3887,7 +4449,7 @@
                 <w:sz w:val="22"/>
                 <w:szCs w:val="22"/>
               </w:rPr>
-              <w:t>REQ.005</w:t>
+              <w:t>REQ.102</w:t>
             </w:r>
           </w:p>
         </w:tc>
@@ -3908,14 +4470,23 @@
                 <w:sz w:val="22"/>
                 <w:szCs w:val="22"/>
               </w:rPr>
-              <w:t>Als Benutzer kann ich eine Gruppe erstellen</w:t>
+              <w:t xml:space="preserve">Als Group </w:t>
             </w:r>
+            <w:proofErr w:type="spellStart"/>
             <w:r>
               <w:rPr>
                 <w:sz w:val="22"/>
                 <w:szCs w:val="22"/>
               </w:rPr>
-              <w:t>.</w:t>
+              <w:t>Owner</w:t>
+            </w:r>
+            <w:proofErr w:type="spellEnd"/>
+            <w:r>
+              <w:rPr>
+                <w:sz w:val="22"/>
+                <w:szCs w:val="22"/>
+              </w:rPr>
+              <w:t xml:space="preserve"> möchte ich Rechnungen bestätigen können.</w:t>
             </w:r>
           </w:p>
         </w:tc>
@@ -3968,7 +4539,7 @@
                 <w:sz w:val="22"/>
                 <w:szCs w:val="22"/>
               </w:rPr>
-              <w:t>REQ.006</w:t>
+              <w:t>REQ.103</w:t>
             </w:r>
           </w:p>
         </w:tc>
@@ -3989,21 +4560,23 @@
                 <w:sz w:val="22"/>
                 <w:szCs w:val="22"/>
               </w:rPr>
-              <w:t>Als Nutzer möchte ich ein Menü bewerten können</w:t>
+              <w:t xml:space="preserve">Als Group </w:t>
             </w:r>
+            <w:proofErr w:type="spellStart"/>
             <w:r>
               <w:rPr>
                 <w:sz w:val="22"/>
                 <w:szCs w:val="22"/>
               </w:rPr>
-              <w:t xml:space="preserve">. </w:t>
+              <w:t>Owner</w:t>
             </w:r>
+            <w:proofErr w:type="spellEnd"/>
             <w:r>
               <w:rPr>
                 <w:sz w:val="22"/>
                 <w:szCs w:val="22"/>
               </w:rPr>
-              <w:t>[Z2]</w:t>
+              <w:t xml:space="preserve"> möchte ich das Layout (Farben) anpassen können.</w:t>
             </w:r>
           </w:p>
         </w:tc>
@@ -4030,313 +4603,6 @@
             </w:r>
           </w:p>
         </w:tc>
-      </w:tr>
-      <w:tr>
-        <w:tc>
-          <w:tcPr>
-            <w:tcW w:w="1625" w:type="dxa"/>
-          </w:tcPr>
-          <w:p>
-            <w:pPr>
-              <w:spacing w:after="240"/>
-              <w:rPr>
-                <w:sz w:val="22"/>
-                <w:szCs w:val="22"/>
-              </w:rPr>
-            </w:pPr>
-            <w:r>
-              <w:rPr>
-                <w:sz w:val="22"/>
-                <w:szCs w:val="22"/>
-              </w:rPr>
-              <w:t>F.</w:t>
-            </w:r>
-            <w:r>
-              <w:rPr>
-                <w:sz w:val="22"/>
-                <w:szCs w:val="22"/>
-              </w:rPr>
-              <w:t>REQ.1</w:t>
-            </w:r>
-            <w:r>
-              <w:rPr>
-                <w:sz w:val="22"/>
-                <w:szCs w:val="22"/>
-              </w:rPr>
-              <w:t>01</w:t>
-            </w:r>
-          </w:p>
-        </w:tc>
-        <w:tc>
-          <w:tcPr>
-            <w:tcW w:w="6242" w:type="dxa"/>
-          </w:tcPr>
-          <w:p>
-            <w:pPr>
-              <w:spacing w:after="240"/>
-              <w:rPr>
-                <w:sz w:val="22"/>
-                <w:szCs w:val="22"/>
-              </w:rPr>
-            </w:pPr>
-            <w:r>
-              <w:rPr>
-                <w:sz w:val="22"/>
-                <w:szCs w:val="22"/>
-              </w:rPr>
-              <w:t xml:space="preserve">Als Group </w:t>
-            </w:r>
-            <w:proofErr w:type="spellStart"/>
-            <w:r>
-              <w:rPr>
-                <w:sz w:val="22"/>
-                <w:szCs w:val="22"/>
-              </w:rPr>
-              <w:t>Owner</w:t>
-            </w:r>
-            <w:proofErr w:type="spellEnd"/>
-            <w:r>
-              <w:rPr>
-                <w:sz w:val="22"/>
-                <w:szCs w:val="22"/>
-              </w:rPr>
-              <w:t xml:space="preserve"> möchte ich </w:t>
-            </w:r>
-            <w:r>
-              <w:rPr>
-                <w:sz w:val="22"/>
-                <w:szCs w:val="22"/>
-              </w:rPr>
-              <w:t>der Gruppe neue Mitglieder hinzufügen können</w:t>
-            </w:r>
-            <w:r>
-              <w:rPr>
-                <w:sz w:val="22"/>
-                <w:szCs w:val="22"/>
-              </w:rPr>
-              <w:t>.</w:t>
-            </w:r>
-          </w:p>
-        </w:tc>
-        <w:tc>
-          <w:tcPr>
-            <w:tcW w:w="708" w:type="dxa"/>
-            <w:shd w:val="clear" w:color="auto" w:fill="9CC2E5" w:themeFill="accent1" w:themeFillTint="99"/>
-          </w:tcPr>
-          <w:p>
-            <w:pPr>
-              <w:spacing w:after="240"/>
-              <w:jc w:val="center"/>
-              <w:rPr>
-                <w:sz w:val="22"/>
-                <w:szCs w:val="22"/>
-              </w:rPr>
-            </w:pPr>
-            <w:r>
-              <w:rPr>
-                <w:sz w:val="22"/>
-                <w:szCs w:val="22"/>
-              </w:rPr>
-              <w:t>1</w:t>
-            </w:r>
-          </w:p>
-        </w:tc>
-      </w:tr>
-      <w:tr>
-        <w:tc>
-          <w:tcPr>
-            <w:tcW w:w="1625" w:type="dxa"/>
-          </w:tcPr>
-          <w:p>
-            <w:pPr>
-              <w:spacing w:after="240"/>
-              <w:rPr>
-                <w:sz w:val="22"/>
-                <w:szCs w:val="22"/>
-              </w:rPr>
-            </w:pPr>
-            <w:r>
-              <w:rPr>
-                <w:sz w:val="22"/>
-                <w:szCs w:val="22"/>
-              </w:rPr>
-              <w:t>F.</w:t>
-            </w:r>
-            <w:r>
-              <w:rPr>
-                <w:sz w:val="22"/>
-                <w:szCs w:val="22"/>
-              </w:rPr>
-              <w:t>REQ.102</w:t>
-            </w:r>
-          </w:p>
-        </w:tc>
-        <w:tc>
-          <w:tcPr>
-            <w:tcW w:w="6242" w:type="dxa"/>
-          </w:tcPr>
-          <w:p>
-            <w:pPr>
-              <w:spacing w:after="240"/>
-              <w:rPr>
-                <w:sz w:val="22"/>
-                <w:szCs w:val="22"/>
-              </w:rPr>
-            </w:pPr>
-            <w:r>
-              <w:rPr>
-                <w:sz w:val="22"/>
-                <w:szCs w:val="22"/>
-              </w:rPr>
-              <w:t xml:space="preserve">Als Group </w:t>
-            </w:r>
-            <w:proofErr w:type="spellStart"/>
-            <w:r>
-              <w:rPr>
-                <w:sz w:val="22"/>
-                <w:szCs w:val="22"/>
-              </w:rPr>
-              <w:t>Owner</w:t>
-            </w:r>
-            <w:proofErr w:type="spellEnd"/>
-            <w:r>
-              <w:rPr>
-                <w:sz w:val="22"/>
-                <w:szCs w:val="22"/>
-              </w:rPr>
-              <w:t xml:space="preserve"> möchte ich Rechnungen bestätigen können</w:t>
-            </w:r>
-            <w:r>
-              <w:rPr>
-                <w:sz w:val="22"/>
-                <w:szCs w:val="22"/>
-              </w:rPr>
-              <w:t>.</w:t>
-            </w:r>
-          </w:p>
-        </w:tc>
-        <w:tc>
-          <w:tcPr>
-            <w:tcW w:w="708" w:type="dxa"/>
-            <w:shd w:val="clear" w:color="auto" w:fill="9CC2E5" w:themeFill="accent1" w:themeFillTint="99"/>
-          </w:tcPr>
-          <w:p>
-            <w:pPr>
-              <w:spacing w:after="240"/>
-              <w:jc w:val="center"/>
-              <w:rPr>
-                <w:sz w:val="22"/>
-                <w:szCs w:val="22"/>
-              </w:rPr>
-            </w:pPr>
-            <w:r>
-              <w:rPr>
-                <w:sz w:val="22"/>
-                <w:szCs w:val="22"/>
-              </w:rPr>
-              <w:t>1</w:t>
-            </w:r>
-          </w:p>
-        </w:tc>
-      </w:tr>
-      <w:tr>
-        <w:tc>
-          <w:tcPr>
-            <w:tcW w:w="1625" w:type="dxa"/>
-          </w:tcPr>
-          <w:p>
-            <w:pPr>
-              <w:spacing w:after="240"/>
-              <w:rPr>
-                <w:sz w:val="22"/>
-                <w:szCs w:val="22"/>
-              </w:rPr>
-            </w:pPr>
-            <w:r>
-              <w:rPr>
-                <w:sz w:val="22"/>
-                <w:szCs w:val="22"/>
-              </w:rPr>
-              <w:t>F.</w:t>
-            </w:r>
-            <w:r>
-              <w:rPr>
-                <w:sz w:val="22"/>
-                <w:szCs w:val="22"/>
-              </w:rPr>
-              <w:t>REQ.103</w:t>
-            </w:r>
-          </w:p>
-        </w:tc>
-        <w:tc>
-          <w:tcPr>
-            <w:tcW w:w="6242" w:type="dxa"/>
-          </w:tcPr>
-          <w:p>
-            <w:pPr>
-              <w:spacing w:after="240"/>
-              <w:rPr>
-                <w:sz w:val="22"/>
-                <w:szCs w:val="22"/>
-              </w:rPr>
-            </w:pPr>
-            <w:r>
-              <w:rPr>
-                <w:sz w:val="22"/>
-                <w:szCs w:val="22"/>
-              </w:rPr>
-              <w:t xml:space="preserve">Als Group </w:t>
-            </w:r>
-            <w:proofErr w:type="spellStart"/>
-            <w:r>
-              <w:rPr>
-                <w:sz w:val="22"/>
-                <w:szCs w:val="22"/>
-              </w:rPr>
-              <w:t>Owner</w:t>
-            </w:r>
-            <w:proofErr w:type="spellEnd"/>
-            <w:r>
-              <w:rPr>
-                <w:sz w:val="22"/>
-                <w:szCs w:val="22"/>
-              </w:rPr>
-              <w:t xml:space="preserve"> möchte ich das Layout (Farben) anpassen können</w:t>
-            </w:r>
-            <w:r>
-              <w:rPr>
-                <w:sz w:val="22"/>
-                <w:szCs w:val="22"/>
-              </w:rPr>
-              <w:t>.</w:t>
-            </w:r>
-          </w:p>
-        </w:tc>
-        <w:tc>
-          <w:tcPr>
-            <w:tcW w:w="708" w:type="dxa"/>
-            <w:shd w:val="clear" w:color="auto" w:fill="DEEAF6" w:themeFill="accent1" w:themeFillTint="33"/>
-          </w:tcPr>
-          <w:p>
-            <w:pPr>
-              <w:spacing w:after="240"/>
-              <w:jc w:val="center"/>
-              <w:rPr>
-                <w:sz w:val="22"/>
-                <w:szCs w:val="22"/>
-              </w:rPr>
-            </w:pPr>
-            <w:r>
-              <w:rPr>
-                <w:sz w:val="22"/>
-                <w:szCs w:val="22"/>
-              </w:rPr>
-              <w:t>3</w:t>
-            </w:r>
-          </w:p>
-        </w:tc>
-        <w:bookmarkStart w:id="25" w:name="_GoBack"/>
-        <w:bookmarkEnd w:id="25"/>
       </w:tr>
       <w:tr>
         <w:tc>
@@ -4877,6 +5143,7 @@
                 <w:sz w:val="22"/>
                 <w:szCs w:val="22"/>
               </w:rPr>
+              <w:lastRenderedPageBreak/>
               <w:t>NF.</w:t>
             </w:r>
             <w:r>
@@ -5700,7 +5967,7 @@
               <w:sz w:val="18"/>
               <w:szCs w:val="18"/>
             </w:rPr>
-            <w:t>9</w:t>
+            <w:t>10</w:t>
           </w:r>
           <w:r>
             <w:rPr>
@@ -26191,7 +26458,7 @@
 </file>
 
 <file path=customXml/itemProps1.xml><?xml version="1.0" encoding="utf-8"?>
-<ds:datastoreItem xmlns:ds="http://schemas.openxmlformats.org/officeDocument/2006/customXml" ds:itemID="{D4E7581E-110E-463C-A3B0-6D31B5C5BEDC}">
+<ds:datastoreItem xmlns:ds="http://schemas.openxmlformats.org/officeDocument/2006/customXml" ds:itemID="{B826540F-A85E-47F7-BED1-FAB6EB8D55AD}">
   <ds:schemaRefs>
     <ds:schemaRef ds:uri="http://schemas.openxmlformats.org/officeDocument/2006/bibliography"/>
   </ds:schemaRefs>

</xml_diff>